<commit_message>
Bug1:File 1 stuff added
</commit_message>
<xml_diff>
--- a/1.docx
+++ b/1.docx
@@ -4,7 +4,18 @@
   <w:body>
     <w:p>
       <w:r>
-        <w:t>hvjiyfygiygiyg</w:t>
+        <w:t>H</w:t>
+      </w:r>
+      <w:r>
+        <w:t>vjiyfygiygiyg</w:t>
+      </w:r>
+      <w:r>
+        <w:t xml:space="preserve"> </w:t>
+      </w:r>
+    </w:p>
+    <w:p>
+      <w:r>
+        <w:t>Changes broski</w:t>
       </w:r>
     </w:p>
     <w:sectPr>

</xml_diff>

<commit_message>
Bug2:1 updated added lines
</commit_message>
<xml_diff>
--- a/1.docx
+++ b/1.docx
@@ -16,6 +16,11 @@
     <w:p>
       <w:r>
         <w:t>Changes broski</w:t>
+      </w:r>
+    </w:p>
+    <w:p>
+      <w:r>
+        <w:t>Gonna conflict now</w:t>
       </w:r>
     </w:p>
     <w:sectPr>

</xml_diff>